<commit_message>
added in planet and info selector buttons, added scrollable planet selector to save on space, added text for the info to be properly shown using the planet/info selector buttons
</commit_message>
<xml_diff>
--- a/Documentation.docx
+++ b/Documentation.docx
@@ -9,16 +9,29 @@
       <w:r>
         <w:t>Stuff used</w:t>
       </w:r>
-      <w:bookmarkStart w:id="0" w:name="_GoBack"/>
-      <w:bookmarkEnd w:id="0"/>
     </w:p>
     <w:p/>
     <w:p>
       <w:r>
         <w:t xml:space="preserve">Textures – </w:t>
       </w:r>
+      <w:hyperlink r:id="rId4" w:history="1">
+        <w:r>
+          <w:rPr>
+            <w:rStyle w:val="Hyperlink"/>
+          </w:rPr>
+          <w:t>https://www.solarsystemscope.com/textures/</w:t>
+        </w:r>
+      </w:hyperlink>
+    </w:p>
+    <w:p>
       <w:r>
-        <w:t>https://www.solarsystemscope.com/textures/</w:t>
+        <w:t xml:space="preserve">Information about the planets found here - </w:t>
+      </w:r>
+      <w:bookmarkStart w:id="0" w:name="_GoBack"/>
+      <w:bookmarkEnd w:id="0"/>
+      <w:r>
+        <w:t>https://space-facts.com/planets/</w:t>
       </w:r>
     </w:p>
     <w:sectPr>
@@ -452,6 +465,17 @@
     <w:semiHidden/>
     <w:unhideWhenUsed/>
   </w:style>
+  <w:style w:type="character" w:styleId="Hyperlink">
+    <w:name w:val="Hyperlink"/>
+    <w:basedOn w:val="DefaultParagraphFont"/>
+    <w:uiPriority w:val="99"/>
+    <w:unhideWhenUsed/>
+    <w:rsid w:val="005943E6"/>
+    <w:rPr>
+      <w:color w:val="0563C1" w:themeColor="hyperlink"/>
+      <w:u w:val="single"/>
+    </w:rPr>
+  </w:style>
 </w:styles>
 </file>
 

</xml_diff>